<commit_message>
Mute button and Welcome Screen Login
</commit_message>
<xml_diff>
--- a/Objectives.docx
+++ b/Objectives.docx
@@ -125,86 +125,6 @@
                 <w:lang w:eastAsia="en-IN"/>
               </w:rPr>
               <w:t>Max Points</w:t>
-            </w:r>
-          </w:p>
-        </w:tc>
-      </w:tr>
-      <w:tr>
-        <w:tc>
-          <w:tcPr>
-            <w:tcW w:w="0" w:type="auto"/>
-            <w:tcBorders>
-              <w:top w:val="single" w:sz="2" w:space="0" w:color="E9EAEB"/>
-              <w:left w:val="single" w:sz="2" w:space="0" w:color="E9EAEB"/>
-              <w:bottom w:val="single" w:sz="2" w:space="0" w:color="E9EAEB"/>
-              <w:right w:val="nil"/>
-            </w:tcBorders>
-            <w:tcMar>
-              <w:top w:w="333" w:type="dxa"/>
-              <w:left w:w="400" w:type="dxa"/>
-              <w:bottom w:w="333" w:type="dxa"/>
-              <w:right w:w="400" w:type="dxa"/>
-            </w:tcMar>
-            <w:vAlign w:val="center"/>
-            <w:hideMark/>
-          </w:tcPr>
-          <w:p>
-            <w:pPr>
-              <w:spacing w:after="0" w:line="300" w:lineRule="atLeast"/>
-              <w:rPr>
-                <w:rFonts w:ascii="Times New Roman" w:eastAsia="Times New Roman" w:hAnsi="Times New Roman" w:cs="Times New Roman"/>
-                <w:sz w:val="24"/>
-                <w:szCs w:val="24"/>
-                <w:lang w:eastAsia="en-IN"/>
-              </w:rPr>
-            </w:pPr>
-            <w:r>
-              <w:rPr>
-                <w:rFonts w:ascii="Times New Roman" w:eastAsia="Times New Roman" w:hAnsi="Times New Roman" w:cs="Times New Roman"/>
-                <w:sz w:val="24"/>
-                <w:szCs w:val="24"/>
-                <w:lang w:eastAsia="en-IN"/>
-              </w:rPr>
-              <w:t>Submit the project on time</w:t>
-            </w:r>
-          </w:p>
-        </w:tc>
-        <w:tc>
-          <w:tcPr>
-            <w:tcW w:w="0" w:type="auto"/>
-            <w:tcBorders>
-              <w:top w:val="single" w:sz="2" w:space="0" w:color="E9EAEB"/>
-              <w:left w:val="nil"/>
-              <w:bottom w:val="single" w:sz="2" w:space="0" w:color="E9EAEB"/>
-              <w:right w:val="nil"/>
-            </w:tcBorders>
-            <w:tcMar>
-              <w:top w:w="333" w:type="dxa"/>
-              <w:left w:w="400" w:type="dxa"/>
-              <w:bottom w:w="333" w:type="dxa"/>
-              <w:right w:w="400" w:type="dxa"/>
-            </w:tcMar>
-            <w:vAlign w:val="center"/>
-            <w:hideMark/>
-          </w:tcPr>
-          <w:p>
-            <w:pPr>
-              <w:spacing w:after="0" w:line="300" w:lineRule="atLeast"/>
-              <w:rPr>
-                <w:rFonts w:ascii="Times New Roman" w:eastAsia="Times New Roman" w:hAnsi="Times New Roman" w:cs="Times New Roman"/>
-                <w:sz w:val="24"/>
-                <w:szCs w:val="24"/>
-                <w:lang w:eastAsia="en-IN"/>
-              </w:rPr>
-            </w:pPr>
-            <w:r>
-              <w:rPr>
-                <w:rFonts w:ascii="Times New Roman" w:eastAsia="Times New Roman" w:hAnsi="Times New Roman" w:cs="Times New Roman"/>
-                <w:sz w:val="24"/>
-                <w:szCs w:val="24"/>
-                <w:lang w:eastAsia="en-IN"/>
-              </w:rPr>
-              <w:t>3</w:t>
             </w:r>
           </w:p>
         </w:tc>
@@ -1499,7 +1419,6 @@
                 <w:szCs w:val="21"/>
                 <w:lang w:eastAsia="en-IN"/>
               </w:rPr>
-              <w:lastRenderedPageBreak/>
               <w:t>Objectives</w:t>
             </w:r>
           </w:p>
@@ -1660,7 +1579,28 @@
                 <w:szCs w:val="24"/>
                 <w:lang w:eastAsia="en-IN"/>
               </w:rPr>
-              <w:t>Find a way to show the number of songs in our playlist</w:t>
+              <w:lastRenderedPageBreak/>
+              <w:t xml:space="preserve">Add </w:t>
+            </w:r>
+            <w:proofErr w:type="spellStart"/>
+            <w:r>
+              <w:rPr>
+                <w:rFonts w:ascii="Times New Roman" w:eastAsia="Times New Roman" w:hAnsi="Times New Roman" w:cs="Times New Roman"/>
+                <w:sz w:val="24"/>
+                <w:szCs w:val="24"/>
+                <w:lang w:eastAsia="en-IN"/>
+              </w:rPr>
+              <w:t>a</w:t>
+            </w:r>
+            <w:proofErr w:type="spellEnd"/>
+            <w:r>
+              <w:rPr>
+                <w:rFonts w:ascii="Times New Roman" w:eastAsia="Times New Roman" w:hAnsi="Times New Roman" w:cs="Times New Roman"/>
+                <w:sz w:val="24"/>
+                <w:szCs w:val="24"/>
+                <w:lang w:eastAsia="en-IN"/>
+              </w:rPr>
+              <w:t xml:space="preserve"> icon to mute and unmute the currently playing song</w:t>
             </w:r>
           </w:p>
         </w:tc>
@@ -1740,27 +1680,18 @@
                 <w:szCs w:val="24"/>
                 <w:lang w:eastAsia="en-IN"/>
               </w:rPr>
-              <w:t xml:space="preserve">Add </w:t>
-            </w:r>
-            <w:proofErr w:type="spellStart"/>
-            <w:r>
-              <w:rPr>
-                <w:rFonts w:ascii="Times New Roman" w:eastAsia="Times New Roman" w:hAnsi="Times New Roman" w:cs="Times New Roman"/>
-                <w:sz w:val="24"/>
-                <w:szCs w:val="24"/>
-                <w:lang w:eastAsia="en-IN"/>
-              </w:rPr>
-              <w:t>a</w:t>
-            </w:r>
-            <w:proofErr w:type="spellEnd"/>
-            <w:r>
-              <w:rPr>
-                <w:rFonts w:ascii="Times New Roman" w:eastAsia="Times New Roman" w:hAnsi="Times New Roman" w:cs="Times New Roman"/>
-                <w:sz w:val="24"/>
-                <w:szCs w:val="24"/>
-                <w:lang w:eastAsia="en-IN"/>
-              </w:rPr>
-              <w:t xml:space="preserve"> icon to mute and unmute the currently playing song</w:t>
+              <w:t>Add a functionality to change the volu</w:t>
+            </w:r>
+            <w:bookmarkStart w:id="0" w:name="_GoBack"/>
+            <w:bookmarkEnd w:id="0"/>
+            <w:r>
+              <w:rPr>
+                <w:rFonts w:ascii="Times New Roman" w:eastAsia="Times New Roman" w:hAnsi="Times New Roman" w:cs="Times New Roman"/>
+                <w:sz w:val="24"/>
+                <w:szCs w:val="24"/>
+                <w:lang w:eastAsia="en-IN"/>
+              </w:rPr>
+              <w:t>me of the app using a slider</w:t>
             </w:r>
           </w:p>
         </w:tc>
@@ -1833,88 +1764,6 @@
                 <w:lang w:eastAsia="en-IN"/>
               </w:rPr>
             </w:pPr>
-            <w:r>
-              <w:rPr>
-                <w:rFonts w:ascii="Times New Roman" w:eastAsia="Times New Roman" w:hAnsi="Times New Roman" w:cs="Times New Roman"/>
-                <w:sz w:val="24"/>
-                <w:szCs w:val="24"/>
-                <w:lang w:eastAsia="en-IN"/>
-              </w:rPr>
-              <w:t>Add a functionality to change the volume of the app using a slider</w:t>
-            </w:r>
-          </w:p>
-        </w:tc>
-        <w:tc>
-          <w:tcPr>
-            <w:tcW w:w="0" w:type="auto"/>
-            <w:tcBorders>
-              <w:top w:val="single" w:sz="2" w:space="0" w:color="E9EAEB"/>
-              <w:left w:val="nil"/>
-              <w:bottom w:val="single" w:sz="2" w:space="0" w:color="E9EAEB"/>
-              <w:right w:val="nil"/>
-            </w:tcBorders>
-            <w:tcMar>
-              <w:top w:w="333" w:type="dxa"/>
-              <w:left w:w="400" w:type="dxa"/>
-              <w:bottom w:w="333" w:type="dxa"/>
-              <w:right w:w="400" w:type="dxa"/>
-            </w:tcMar>
-            <w:vAlign w:val="center"/>
-            <w:hideMark/>
-          </w:tcPr>
-          <w:p>
-            <w:pPr>
-              <w:spacing w:after="0" w:line="300" w:lineRule="atLeast"/>
-              <w:rPr>
-                <w:rFonts w:ascii="Times New Roman" w:eastAsia="Times New Roman" w:hAnsi="Times New Roman" w:cs="Times New Roman"/>
-                <w:sz w:val="24"/>
-                <w:szCs w:val="24"/>
-                <w:lang w:eastAsia="en-IN"/>
-              </w:rPr>
-            </w:pPr>
-            <w:r>
-              <w:rPr>
-                <w:rFonts w:ascii="Times New Roman" w:eastAsia="Times New Roman" w:hAnsi="Times New Roman" w:cs="Times New Roman"/>
-                <w:sz w:val="24"/>
-                <w:szCs w:val="24"/>
-                <w:lang w:eastAsia="en-IN"/>
-              </w:rPr>
-              <w:t>0</w:t>
-            </w:r>
-          </w:p>
-        </w:tc>
-      </w:tr>
-      <w:tr>
-        <w:tc>
-          <w:tcPr>
-            <w:tcW w:w="0" w:type="auto"/>
-            <w:tcBorders>
-              <w:top w:val="single" w:sz="2" w:space="0" w:color="E9EAEB"/>
-              <w:left w:val="single" w:sz="2" w:space="0" w:color="E9EAEB"/>
-              <w:bottom w:val="single" w:sz="2" w:space="0" w:color="E9EAEB"/>
-              <w:right w:val="nil"/>
-            </w:tcBorders>
-            <w:tcMar>
-              <w:top w:w="333" w:type="dxa"/>
-              <w:left w:w="400" w:type="dxa"/>
-              <w:bottom w:w="333" w:type="dxa"/>
-              <w:right w:w="400" w:type="dxa"/>
-            </w:tcMar>
-            <w:vAlign w:val="center"/>
-            <w:hideMark/>
-          </w:tcPr>
-          <w:p>
-            <w:pPr>
-              <w:spacing w:after="0" w:line="300" w:lineRule="atLeast"/>
-              <w:rPr>
-                <w:rFonts w:ascii="Times New Roman" w:eastAsia="Times New Roman" w:hAnsi="Times New Roman" w:cs="Times New Roman"/>
-                <w:sz w:val="24"/>
-                <w:szCs w:val="24"/>
-                <w:lang w:eastAsia="en-IN"/>
-              </w:rPr>
-            </w:pPr>
-            <w:bookmarkStart w:id="0" w:name="_GoBack"/>
-            <w:bookmarkEnd w:id="0"/>
             <w:r>
               <w:rPr>
                 <w:rFonts w:ascii="Times New Roman" w:eastAsia="Times New Roman" w:hAnsi="Times New Roman" w:cs="Times New Roman"/>
@@ -2951,4 +2800,16 @@
     </a:ext>
   </a:extLst>
 </a:theme>
+</file>
+
+<file path=customXml/item1.xml><?xml version="1.0" encoding="utf-8"?>
+<b:Sources xmlns:b="http://schemas.openxmlformats.org/officeDocument/2006/bibliography" xmlns="http://schemas.openxmlformats.org/officeDocument/2006/bibliography" SelectedStyle="\APASixthEditionOfficeOnline.xsl" StyleName="APA" Version="6"/>
+</file>
+
+<file path=customXml/itemProps1.xml><?xml version="1.0" encoding="utf-8"?>
+<ds:datastoreItem xmlns:ds="http://schemas.openxmlformats.org/officeDocument/2006/customXml" ds:itemID="{CB8DA528-E029-4F6B-BABE-3AD5E43F89A8}">
+  <ds:schemaRefs>
+    <ds:schemaRef ds:uri="http://schemas.openxmlformats.org/officeDocument/2006/bibliography"/>
+  </ds:schemaRefs>
+</ds:datastoreItem>
 </file>
</xml_diff>

<commit_message>
Dil and Yaarian Playlists Added
</commit_message>
<xml_diff>
--- a/Objectives.docx
+++ b/Objectives.docx
@@ -1377,8 +1377,8 @@
         <w:tblLook w:val="04A0" w:firstRow="1" w:lastRow="0" w:firstColumn="1" w:lastColumn="0" w:noHBand="0" w:noVBand="1"/>
       </w:tblPr>
       <w:tblGrid>
-        <w:gridCol w:w="7570"/>
-        <w:gridCol w:w="1453"/>
+        <w:gridCol w:w="7498"/>
+        <w:gridCol w:w="1525"/>
       </w:tblGrid>
       <w:tr>
         <w:trPr>
@@ -1580,27 +1580,7 @@
                 <w:lang w:eastAsia="en-IN"/>
               </w:rPr>
               <w:lastRenderedPageBreak/>
-              <w:t xml:space="preserve">Add </w:t>
-            </w:r>
-            <w:proofErr w:type="spellStart"/>
-            <w:r>
-              <w:rPr>
-                <w:rFonts w:ascii="Times New Roman" w:eastAsia="Times New Roman" w:hAnsi="Times New Roman" w:cs="Times New Roman"/>
-                <w:sz w:val="24"/>
-                <w:szCs w:val="24"/>
-                <w:lang w:eastAsia="en-IN"/>
-              </w:rPr>
-              <w:t>a</w:t>
-            </w:r>
-            <w:proofErr w:type="spellEnd"/>
-            <w:r>
-              <w:rPr>
-                <w:rFonts w:ascii="Times New Roman" w:eastAsia="Times New Roman" w:hAnsi="Times New Roman" w:cs="Times New Roman"/>
-                <w:sz w:val="24"/>
-                <w:szCs w:val="24"/>
-                <w:lang w:eastAsia="en-IN"/>
-              </w:rPr>
-              <w:t xml:space="preserve"> icon to mute and unmute the currently playing song</w:t>
+              <w:t>Add a functionality to change the volume of the app using a slider</w:t>
             </w:r>
           </w:p>
         </w:tc>
@@ -1680,18 +1660,7 @@
                 <w:szCs w:val="24"/>
                 <w:lang w:eastAsia="en-IN"/>
               </w:rPr>
-              <w:t>Add a functionality to change the volu</w:t>
-            </w:r>
-            <w:bookmarkStart w:id="0" w:name="_GoBack"/>
-            <w:bookmarkEnd w:id="0"/>
-            <w:r>
-              <w:rPr>
-                <w:rFonts w:ascii="Times New Roman" w:eastAsia="Times New Roman" w:hAnsi="Times New Roman" w:cs="Times New Roman"/>
-                <w:sz w:val="24"/>
-                <w:szCs w:val="24"/>
-                <w:lang w:eastAsia="en-IN"/>
-              </w:rPr>
-              <w:t>me of the app using a slider</w:t>
+              <w:t>Find a way to add a local song file to our app an play it</w:t>
             </w:r>
           </w:p>
         </w:tc>
@@ -1771,7 +1740,27 @@
                 <w:szCs w:val="24"/>
                 <w:lang w:eastAsia="en-IN"/>
               </w:rPr>
-              <w:t>Find a way to add a local song file to our app an play it</w:t>
+              <w:t xml:space="preserve">Find a way to store the information of the song currently playing, and start at that point when we re-open the app (Hint: use </w:t>
+            </w:r>
+            <w:proofErr w:type="spellStart"/>
+            <w:r>
+              <w:rPr>
+                <w:rFonts w:ascii="Times New Roman" w:eastAsia="Times New Roman" w:hAnsi="Times New Roman" w:cs="Times New Roman"/>
+                <w:sz w:val="24"/>
+                <w:szCs w:val="24"/>
+                <w:lang w:eastAsia="en-IN"/>
+              </w:rPr>
+              <w:t>localStorage</w:t>
+            </w:r>
+            <w:proofErr w:type="spellEnd"/>
+            <w:r>
+              <w:rPr>
+                <w:rFonts w:ascii="Times New Roman" w:eastAsia="Times New Roman" w:hAnsi="Times New Roman" w:cs="Times New Roman"/>
+                <w:sz w:val="24"/>
+                <w:szCs w:val="24"/>
+                <w:lang w:eastAsia="en-IN"/>
+              </w:rPr>
+              <w:t>)</w:t>
             </w:r>
           </w:p>
         </w:tc>
@@ -1851,207 +1840,7 @@
                 <w:szCs w:val="24"/>
                 <w:lang w:eastAsia="en-IN"/>
               </w:rPr>
-              <w:t xml:space="preserve">Find a way to store the information of the song currently playing, and start at that point when we re-open the app (Hint: use </w:t>
-            </w:r>
-            <w:proofErr w:type="spellStart"/>
-            <w:r>
-              <w:rPr>
-                <w:rFonts w:ascii="Times New Roman" w:eastAsia="Times New Roman" w:hAnsi="Times New Roman" w:cs="Times New Roman"/>
-                <w:sz w:val="24"/>
-                <w:szCs w:val="24"/>
-                <w:lang w:eastAsia="en-IN"/>
-              </w:rPr>
-              <w:t>localStorage</w:t>
-            </w:r>
-            <w:proofErr w:type="spellEnd"/>
-            <w:r>
-              <w:rPr>
-                <w:rFonts w:ascii="Times New Roman" w:eastAsia="Times New Roman" w:hAnsi="Times New Roman" w:cs="Times New Roman"/>
-                <w:sz w:val="24"/>
-                <w:szCs w:val="24"/>
-                <w:lang w:eastAsia="en-IN"/>
-              </w:rPr>
-              <w:t>)</w:t>
-            </w:r>
-          </w:p>
-        </w:tc>
-        <w:tc>
-          <w:tcPr>
-            <w:tcW w:w="0" w:type="auto"/>
-            <w:tcBorders>
-              <w:top w:val="single" w:sz="2" w:space="0" w:color="E9EAEB"/>
-              <w:left w:val="nil"/>
-              <w:bottom w:val="single" w:sz="2" w:space="0" w:color="E9EAEB"/>
-              <w:right w:val="nil"/>
-            </w:tcBorders>
-            <w:tcMar>
-              <w:top w:w="333" w:type="dxa"/>
-              <w:left w:w="400" w:type="dxa"/>
-              <w:bottom w:w="333" w:type="dxa"/>
-              <w:right w:w="400" w:type="dxa"/>
-            </w:tcMar>
-            <w:vAlign w:val="center"/>
-            <w:hideMark/>
-          </w:tcPr>
-          <w:p>
-            <w:pPr>
-              <w:spacing w:after="0" w:line="300" w:lineRule="atLeast"/>
-              <w:rPr>
-                <w:rFonts w:ascii="Times New Roman" w:eastAsia="Times New Roman" w:hAnsi="Times New Roman" w:cs="Times New Roman"/>
-                <w:sz w:val="24"/>
-                <w:szCs w:val="24"/>
-                <w:lang w:eastAsia="en-IN"/>
-              </w:rPr>
-            </w:pPr>
-            <w:r>
-              <w:rPr>
-                <w:rFonts w:ascii="Times New Roman" w:eastAsia="Times New Roman" w:hAnsi="Times New Roman" w:cs="Times New Roman"/>
-                <w:sz w:val="24"/>
-                <w:szCs w:val="24"/>
-                <w:lang w:eastAsia="en-IN"/>
-              </w:rPr>
-              <w:t>0</w:t>
-            </w:r>
-          </w:p>
-        </w:tc>
-      </w:tr>
-      <w:tr>
-        <w:tc>
-          <w:tcPr>
-            <w:tcW w:w="0" w:type="auto"/>
-            <w:tcBorders>
-              <w:top w:val="single" w:sz="2" w:space="0" w:color="E9EAEB"/>
-              <w:left w:val="single" w:sz="2" w:space="0" w:color="E9EAEB"/>
-              <w:bottom w:val="single" w:sz="2" w:space="0" w:color="E9EAEB"/>
-              <w:right w:val="nil"/>
-            </w:tcBorders>
-            <w:tcMar>
-              <w:top w:w="333" w:type="dxa"/>
-              <w:left w:w="400" w:type="dxa"/>
-              <w:bottom w:w="333" w:type="dxa"/>
-              <w:right w:w="400" w:type="dxa"/>
-            </w:tcMar>
-            <w:vAlign w:val="center"/>
-            <w:hideMark/>
-          </w:tcPr>
-          <w:p>
-            <w:pPr>
-              <w:spacing w:after="0" w:line="300" w:lineRule="atLeast"/>
-              <w:rPr>
-                <w:rFonts w:ascii="Times New Roman" w:eastAsia="Times New Roman" w:hAnsi="Times New Roman" w:cs="Times New Roman"/>
-                <w:sz w:val="24"/>
-                <w:szCs w:val="24"/>
-                <w:lang w:eastAsia="en-IN"/>
-              </w:rPr>
-            </w:pPr>
-            <w:r>
-              <w:rPr>
-                <w:rFonts w:ascii="Times New Roman" w:eastAsia="Times New Roman" w:hAnsi="Times New Roman" w:cs="Times New Roman"/>
-                <w:sz w:val="24"/>
-                <w:szCs w:val="24"/>
-                <w:lang w:eastAsia="en-IN"/>
-              </w:rPr>
               <w:t>Add a login form instead of the welcome screen. (Hint: put everything inside the form tag)</w:t>
-            </w:r>
-          </w:p>
-        </w:tc>
-        <w:tc>
-          <w:tcPr>
-            <w:tcW w:w="0" w:type="auto"/>
-            <w:tcBorders>
-              <w:top w:val="single" w:sz="2" w:space="0" w:color="E9EAEB"/>
-              <w:left w:val="nil"/>
-              <w:bottom w:val="single" w:sz="2" w:space="0" w:color="E9EAEB"/>
-              <w:right w:val="nil"/>
-            </w:tcBorders>
-            <w:tcMar>
-              <w:top w:w="333" w:type="dxa"/>
-              <w:left w:w="400" w:type="dxa"/>
-              <w:bottom w:w="333" w:type="dxa"/>
-              <w:right w:w="400" w:type="dxa"/>
-            </w:tcMar>
-            <w:vAlign w:val="center"/>
-            <w:hideMark/>
-          </w:tcPr>
-          <w:p>
-            <w:pPr>
-              <w:spacing w:after="0" w:line="300" w:lineRule="atLeast"/>
-              <w:rPr>
-                <w:rFonts w:ascii="Times New Roman" w:eastAsia="Times New Roman" w:hAnsi="Times New Roman" w:cs="Times New Roman"/>
-                <w:sz w:val="24"/>
-                <w:szCs w:val="24"/>
-                <w:lang w:eastAsia="en-IN"/>
-              </w:rPr>
-            </w:pPr>
-            <w:r>
-              <w:rPr>
-                <w:rFonts w:ascii="Times New Roman" w:eastAsia="Times New Roman" w:hAnsi="Times New Roman" w:cs="Times New Roman"/>
-                <w:sz w:val="24"/>
-                <w:szCs w:val="24"/>
-                <w:lang w:eastAsia="en-IN"/>
-              </w:rPr>
-              <w:t>0</w:t>
-            </w:r>
-          </w:p>
-        </w:tc>
-      </w:tr>
-      <w:tr>
-        <w:tc>
-          <w:tcPr>
-            <w:tcW w:w="0" w:type="auto"/>
-            <w:tcBorders>
-              <w:top w:val="single" w:sz="2" w:space="0" w:color="E9EAEB"/>
-              <w:left w:val="single" w:sz="2" w:space="0" w:color="E9EAEB"/>
-              <w:bottom w:val="single" w:sz="2" w:space="0" w:color="E9EAEB"/>
-              <w:right w:val="nil"/>
-            </w:tcBorders>
-            <w:tcMar>
-              <w:top w:w="333" w:type="dxa"/>
-              <w:left w:w="400" w:type="dxa"/>
-              <w:bottom w:w="333" w:type="dxa"/>
-              <w:right w:w="400" w:type="dxa"/>
-            </w:tcMar>
-            <w:vAlign w:val="center"/>
-            <w:hideMark/>
-          </w:tcPr>
-          <w:p>
-            <w:pPr>
-              <w:spacing w:after="0" w:line="300" w:lineRule="atLeast"/>
-              <w:rPr>
-                <w:rFonts w:ascii="Times New Roman" w:eastAsia="Times New Roman" w:hAnsi="Times New Roman" w:cs="Times New Roman"/>
-                <w:sz w:val="24"/>
-                <w:szCs w:val="24"/>
-                <w:lang w:eastAsia="en-IN"/>
-              </w:rPr>
-            </w:pPr>
-            <w:r>
-              <w:rPr>
-                <w:rFonts w:ascii="Times New Roman" w:eastAsia="Times New Roman" w:hAnsi="Times New Roman" w:cs="Times New Roman"/>
-                <w:sz w:val="24"/>
-                <w:szCs w:val="24"/>
-                <w:lang w:eastAsia="en-IN"/>
-              </w:rPr>
-              <w:t>Let the user access the app only when their email is 'test@acadview.com' and their password is '</w:t>
-            </w:r>
-            <w:proofErr w:type="spellStart"/>
-            <w:r>
-              <w:rPr>
-                <w:rFonts w:ascii="Times New Roman" w:eastAsia="Times New Roman" w:hAnsi="Times New Roman" w:cs="Times New Roman"/>
-                <w:sz w:val="24"/>
-                <w:szCs w:val="24"/>
-                <w:lang w:eastAsia="en-IN"/>
-              </w:rPr>
-              <w:t>JavascriptRocks</w:t>
-            </w:r>
-            <w:proofErr w:type="spellEnd"/>
-            <w:r>
-              <w:rPr>
-                <w:rFonts w:ascii="Times New Roman" w:eastAsia="Times New Roman" w:hAnsi="Times New Roman" w:cs="Times New Roman"/>
-                <w:sz w:val="24"/>
-                <w:szCs w:val="24"/>
-                <w:lang w:eastAsia="en-IN"/>
-              </w:rPr>
-              <w:t>'. Otherwise show a textual error. Make sure to mention this in the placeholder</w:t>
             </w:r>
           </w:p>
         </w:tc>
@@ -2096,7 +1885,10 @@
         </w:tc>
       </w:tr>
     </w:tbl>
-    <w:p/>
+    <w:p>
+      <w:bookmarkStart w:id="0" w:name="_GoBack"/>
+      <w:bookmarkEnd w:id="0"/>
+    </w:p>
     <w:sectPr>
       <w:pgSz w:w="11906" w:h="16838"/>
       <w:pgMar w:top="1440" w:right="1440" w:bottom="1440" w:left="1440" w:header="708" w:footer="708" w:gutter="0"/>
@@ -2807,7 +2599,7 @@
 </file>
 
 <file path=customXml/itemProps1.xml><?xml version="1.0" encoding="utf-8"?>
-<ds:datastoreItem xmlns:ds="http://schemas.openxmlformats.org/officeDocument/2006/customXml" ds:itemID="{CB8DA528-E029-4F6B-BABE-3AD5E43F89A8}">
+<ds:datastoreItem xmlns:ds="http://schemas.openxmlformats.org/officeDocument/2006/customXml" ds:itemID="{35883115-99E4-4C45-B7B4-87712CAB2BE7}">
   <ds:schemaRefs>
     <ds:schemaRef ds:uri="http://schemas.openxmlformats.org/officeDocument/2006/bibliography"/>
   </ds:schemaRefs>

</xml_diff>